<commit_message>
Fixed Footers and Sizing Chart
Added missing project links and Author to changelog, 3d print guide and user guide. Added footer to Printable Sizing Chart. Added Inkscape svg for the Printable Sizing Chart to the working documents folder.
</commit_message>
<xml_diff>
--- a/Documentation/Working_Documents/Bottle_Opener_3D_Print_Guide.docx
+++ b/Documentation/Working_Documents/Bottle_Opener_3D_Print_Guide.docx
@@ -2025,7 +2025,7 @@
     <w:pPr>
       <w:pStyle w:val="Header"/>
       <w:rPr>
-        <w:color w:val="808080" w:themeColor="background1" w:themeShade="80"/>
+        <w:rStyle w:val="Hyperlink"/>
         <w:sz w:val="16"/>
         <w:szCs w:val="16"/>
       </w:rPr>
@@ -2142,7 +2142,7 @@
         <w:sz w:val="16"/>
         <w:szCs w:val="16"/>
       </w:rPr>
-      <w:t>&lt;Author&gt;</w:t>
+      <w:t>Neil Squire / Makers Making Change</w:t>
     </w:r>
     <w:r>
       <w:rPr>
@@ -2191,16 +2191,28 @@
         <w:sz w:val="16"/>
         <w:szCs w:val="16"/>
       </w:rPr>
-      <w:t>Files available at &lt;Replace with MMC Library Link&gt;</w:t>
+      <w:t xml:space="preserve">Files available at </w:t>
     </w:r>
-    <w:r>
-      <w:rPr>
-        <w:color w:val="404040" w:themeColor="text1" w:themeTint="BF"/>
-        <w:sz w:val="18"/>
-        <w:szCs w:val="18"/>
-      </w:rPr>
-      <w:t xml:space="preserve"> </w:t>
-    </w:r>
+    <w:hyperlink r:id="rId3" w:history="1">
+      <w:r>
+        <w:rPr>
+          <w:rStyle w:val="Hyperlink"/>
+          <w:sz w:val="16"/>
+          <w:szCs w:val="16"/>
+        </w:rPr>
+        <w:t>https://makersmakingchange.com/project/bottle-opener/</w:t>
+      </w:r>
+    </w:hyperlink>
+  </w:p>
+  <w:p>
+    <w:pPr>
+      <w:pStyle w:val="Header"/>
+      <w:rPr>
+        <w:color w:val="808080" w:themeColor="background1" w:themeShade="80"/>
+        <w:sz w:val="16"/>
+        <w:szCs w:val="16"/>
+      </w:rPr>
+    </w:pPr>
     <w:r>
       <w:rPr>
         <w:color w:val="404040" w:themeColor="text1" w:themeTint="BF"/>
@@ -3935,6 +3947,18 @@
       <w:szCs w:val="18"/>
     </w:rPr>
   </w:style>
+  <w:style w:type="character" w:styleId="FollowedHyperlink">
+    <w:name w:val="FollowedHyperlink"/>
+    <w:basedOn w:val="DefaultParagraphFont"/>
+    <w:uiPriority w:val="99"/>
+    <w:semiHidden/>
+    <w:unhideWhenUsed/>
+    <w:rsid w:val="004A3A34"/>
+    <w:rPr>
+      <w:color w:val="954F72" w:themeColor="followedHyperlink"/>
+      <w:u w:val="single"/>
+    </w:rPr>
+  </w:style>
 </w:styles>
 </file>
 
@@ -4200,6 +4224,15 @@
 </file>
 
 <file path=customXml/item1.xml><?xml version="1.0" encoding="utf-8"?>
+<?mso-contentType ?>
+<FormTemplates xmlns="http://schemas.microsoft.com/sharepoint/v3/contenttype/forms">
+  <Display>DocumentLibraryForm</Display>
+  <Edit>DocumentLibraryForm</Edit>
+  <New>DocumentLibraryForm</New>
+</FormTemplates>
+</file>
+
+<file path=customXml/item2.xml><?xml version="1.0" encoding="utf-8"?>
 <p:properties xmlns:p="http://schemas.microsoft.com/office/2006/metadata/properties" xmlns:xsi="http://www.w3.org/2001/XMLSchema-instance" xmlns:pc="http://schemas.microsoft.com/office/infopath/2007/PartnerControls">
   <documentManagement>
     <TaxCatchAll xmlns="38b325e6-602c-452a-8617-173bf47082c5" xsi:nil="true"/>
@@ -4208,15 +4241,6 @@
     </lcf76f155ced4ddcb4097134ff3c332f>
   </documentManagement>
 </p:properties>
-</file>
-
-<file path=customXml/item2.xml><?xml version="1.0" encoding="utf-8"?>
-<?mso-contentType ?>
-<FormTemplates xmlns="http://schemas.microsoft.com/sharepoint/v3/contenttype/forms">
-  <Display>DocumentLibraryForm</Display>
-  <Edit>DocumentLibraryForm</Edit>
-  <New>DocumentLibraryForm</New>
-</FormTemplates>
 </file>
 
 <file path=customXml/item3.xml><?xml version="1.0" encoding="utf-8"?>
@@ -4457,20 +4481,26 @@
 </file>
 
 <file path=customXml/itemProps1.xml><?xml version="1.0" encoding="utf-8"?>
-<ds:datastoreItem xmlns:ds="http://schemas.openxmlformats.org/officeDocument/2006/customXml" ds:itemID="{EC46BAD8-7DB7-4012-92FB-5D0650A1B199}">
+<ds:datastoreItem xmlns:ds="http://schemas.openxmlformats.org/officeDocument/2006/customXml" ds:itemID="{431B6646-AE4F-4F91-A3DB-B28C3A17A6AF}">
   <ds:schemaRefs>
-    <ds:schemaRef ds:uri="http://schemas.microsoft.com/office/2006/metadata/properties"/>
-    <ds:schemaRef ds:uri="http://schemas.microsoft.com/office/infopath/2007/PartnerControls"/>
-    <ds:schemaRef ds:uri="38b325e6-602c-452a-8617-173bf47082c5"/>
-    <ds:schemaRef ds:uri="8cf100d1-0775-4feb-8634-62999c4541bc"/>
+    <ds:schemaRef ds:uri="http://schemas.microsoft.com/sharepoint/v3/contenttype/forms"/>
   </ds:schemaRefs>
 </ds:datastoreItem>
 </file>
 
 <file path=customXml/itemProps2.xml><?xml version="1.0" encoding="utf-8"?>
-<ds:datastoreItem xmlns:ds="http://schemas.openxmlformats.org/officeDocument/2006/customXml" ds:itemID="{431B6646-AE4F-4F91-A3DB-B28C3A17A6AF}">
+<ds:datastoreItem xmlns:ds="http://schemas.openxmlformats.org/officeDocument/2006/customXml" ds:itemID="{EC46BAD8-7DB7-4012-92FB-5D0650A1B199}">
   <ds:schemaRefs>
-    <ds:schemaRef ds:uri="http://schemas.microsoft.com/sharepoint/v3/contenttype/forms"/>
+    <ds:schemaRef ds:uri="http://schemas.microsoft.com/office/2006/documentManagement/types"/>
+    <ds:schemaRef ds:uri="http://purl.org/dc/elements/1.1/"/>
+    <ds:schemaRef ds:uri="38b325e6-602c-452a-8617-173bf47082c5"/>
+    <ds:schemaRef ds:uri="http://purl.org/dc/terms/"/>
+    <ds:schemaRef ds:uri="http://www.w3.org/XML/1998/namespace"/>
+    <ds:schemaRef ds:uri="http://schemas.openxmlformats.org/package/2006/metadata/core-properties"/>
+    <ds:schemaRef ds:uri="http://schemas.microsoft.com/office/2006/metadata/properties"/>
+    <ds:schemaRef ds:uri="http://schemas.microsoft.com/office/infopath/2007/PartnerControls"/>
+    <ds:schemaRef ds:uri="8cf100d1-0775-4feb-8634-62999c4541bc"/>
+    <ds:schemaRef ds:uri="http://purl.org/dc/dcmitype/"/>
   </ds:schemaRefs>
 </ds:datastoreItem>
 </file>

</xml_diff>